<commit_message>
added screenshot to recommender document
</commit_message>
<xml_diff>
--- a/eBolnica/my recommender system.docx
+++ b/eBolnica/my recommender system.docx
@@ -540,10 +540,21 @@
       <w:r>
         <w:rPr>
           <w:rFonts w:ascii="Calibri" w:hAnsi="Calibri" w:cs="Calibri"/>
+          <w:b/>
+          <w:bCs/>
+          <w:i/>
+          <w:iCs/>
           <w:lang w:val="bs-Latn-BA"/>
         </w:rPr>
         <w:lastRenderedPageBreak/>
-        <w:t xml:space="preserve">Printscreen metoda Train i Recommend </w:t>
+        <w:t>Printscreen metoda Train i Recommend</w:t>
+      </w:r>
+      <w:r>
+        <w:rPr>
+          <w:rFonts w:ascii="Calibri" w:hAnsi="Calibri" w:cs="Calibri"/>
+          <w:lang w:val="bs-Latn-BA"/>
+        </w:rPr>
+        <w:t xml:space="preserve"> </w:t>
       </w:r>
       <w:r>
         <w:rPr>
@@ -923,6 +934,118 @@
           <w:lang w:val="bs-Latn-BA"/>
         </w:rPr>
         <w:t xml:space="preserve"> sličnost između pacijentovog profila i svih dostupnih doktora, te se predlažu oni doktori koji najviše odgovaraju njegovim prethodnim iskustvima i interesima.</w:t>
+      </w:r>
+    </w:p>
+    <w:p>
+      <w:pPr>
+        <w:jc w:val="both"/>
+        <w:rPr>
+          <w:rFonts w:ascii="Calibri" w:hAnsi="Calibri" w:cs="Calibri"/>
+          <w:lang w:val="bs-Latn-BA"/>
+        </w:rPr>
+      </w:pPr>
+    </w:p>
+    <w:p>
+      <w:pPr>
+        <w:jc w:val="center"/>
+        <w:rPr>
+          <w:rFonts w:ascii="Calibri" w:hAnsi="Calibri" w:cs="Calibri"/>
+          <w:noProof/>
+          <w:lang w:val="bs-Latn-BA"/>
+        </w:rPr>
+      </w:pPr>
+    </w:p>
+    <w:p>
+      <w:pPr>
+        <w:jc w:val="center"/>
+        <w:rPr>
+          <w:rFonts w:ascii="Calibri" w:hAnsi="Calibri" w:cs="Calibri"/>
+          <w:noProof/>
+          <w:lang w:val="bs-Latn-BA"/>
+        </w:rPr>
+      </w:pPr>
+    </w:p>
+    <w:p>
+      <w:pPr>
+        <w:rPr>
+          <w:rFonts w:ascii="Calibri" w:hAnsi="Calibri" w:cs="Calibri"/>
+          <w:b/>
+          <w:bCs/>
+          <w:i/>
+          <w:iCs/>
+          <w:noProof/>
+          <w:lang w:val="bs-Latn-BA"/>
+        </w:rPr>
+      </w:pPr>
+      <w:r>
+        <w:rPr>
+          <w:rFonts w:ascii="Calibri" w:hAnsi="Calibri" w:cs="Calibri"/>
+          <w:b/>
+          <w:bCs/>
+          <w:i/>
+          <w:iCs/>
+          <w:noProof/>
+          <w:lang w:val="bs-Latn-BA"/>
+        </w:rPr>
+        <w:lastRenderedPageBreak/>
+        <w:t>Printscreen aplikacije</w:t>
+      </w:r>
+    </w:p>
+    <w:p>
+      <w:pPr>
+        <w:jc w:val="center"/>
+        <w:rPr>
+          <w:rFonts w:ascii="Calibri" w:hAnsi="Calibri" w:cs="Calibri"/>
+          <w:lang w:val="bs-Latn-BA"/>
+        </w:rPr>
+      </w:pPr>
+      <w:r>
+        <w:rPr>
+          <w:rFonts w:ascii="Calibri" w:hAnsi="Calibri" w:cs="Calibri"/>
+          <w:noProof/>
+          <w:lang w:val="bs-Latn-BA"/>
+        </w:rPr>
+        <w:drawing>
+          <wp:inline distT="0" distB="0" distL="0" distR="0" wp14:anchorId="4920517E" wp14:editId="37325F0B">
+            <wp:extent cx="2809197" cy="6315075"/>
+            <wp:effectExtent l="0" t="0" r="0" b="0"/>
+            <wp:docPr id="2022541879" name="Picture 1" descr="A screenshot of a phone&#10;&#10;AI-generated content may be incorrect."/>
+            <wp:cNvGraphicFramePr>
+              <a:graphicFrameLocks xmlns:a="http://schemas.openxmlformats.org/drawingml/2006/main" noChangeAspect="1"/>
+            </wp:cNvGraphicFramePr>
+            <a:graphic xmlns:a="http://schemas.openxmlformats.org/drawingml/2006/main">
+              <a:graphicData uri="http://schemas.openxmlformats.org/drawingml/2006/picture">
+                <pic:pic xmlns:pic="http://schemas.openxmlformats.org/drawingml/2006/picture">
+                  <pic:nvPicPr>
+                    <pic:cNvPr id="2022541879" name="Picture 1" descr="A screenshot of a phone&#10;&#10;AI-generated content may be incorrect."/>
+                    <pic:cNvPicPr/>
+                  </pic:nvPicPr>
+                  <pic:blipFill>
+                    <a:blip r:embed="rId8">
+                      <a:extLst>
+                        <a:ext uri="{28A0092B-C50C-407E-A947-70E740481C1C}">
+                          <a14:useLocalDpi xmlns:a14="http://schemas.microsoft.com/office/drawing/2010/main" val="0"/>
+                        </a:ext>
+                      </a:extLst>
+                    </a:blip>
+                    <a:stretch>
+                      <a:fillRect/>
+                    </a:stretch>
+                  </pic:blipFill>
+                  <pic:spPr>
+                    <a:xfrm>
+                      <a:off x="0" y="0"/>
+                      <a:ext cx="2812804" cy="6323183"/>
+                    </a:xfrm>
+                    <a:prstGeom prst="rect">
+                      <a:avLst/>
+                    </a:prstGeom>
+                  </pic:spPr>
+                </pic:pic>
+              </a:graphicData>
+            </a:graphic>
+          </wp:inline>
+        </w:drawing>
       </w:r>
     </w:p>
     <w:sectPr>
@@ -1632,6 +1755,7 @@
   <w:style w:type="character" w:default="1" w:styleId="DefaultParagraphFont">
     <w:name w:val="Default Paragraph Font"/>
     <w:uiPriority w:val="1"/>
+    <w:semiHidden/>
     <w:unhideWhenUsed/>
   </w:style>
   <w:style w:type="table" w:default="1" w:styleId="TableNormal">

</xml_diff>